<commit_message>
add some Questions to database internals
</commit_message>
<xml_diff>
--- a/Database Internals Notes.docx
+++ b/Database Internals Notes.docx
@@ -1623,13 +1623,947 @@
         <w:t xml:space="preserve">It's important to note that while heaps are relatively simple in terms of data organization, they may not be the best choice for all types of databases or workloads. For example, when you need to frequently retrieve specific records based on certain criteria or perform range queries, other storage structures like B-trees or clustered indexes may be more efficient. The choice of storage structure depends on the specific requirements of the database and the types of queries it needs to support.</w:t>
       </w:r>
     </w:p>
+    <w:p>
+      <w:pPr>
+        <w:ind w:left="720" w:firstLine="0"/>
+        <w:rPr/>
+      </w:pPr>
+      <w:r>
+        <w:rPr>
+          <w:rtl w:val="0"/>
+        </w:rPr>
+      </w:r>
+    </w:p>
+    <w:p>
+      <w:pPr>
+        <w:ind w:left="720" w:firstLine="0"/>
+        <w:rPr/>
+      </w:pPr>
+      <w:r>
+        <w:rPr>
+          <w:rtl w:val="0"/>
+        </w:rPr>
+      </w:r>
+    </w:p>
+    <w:p>
+      <w:pPr>
+        <w:ind w:left="0" w:firstLine="0"/>
+        <w:rPr/>
+      </w:pPr>
+      <w:r>
+        <w:rPr>
+          <w:rtl w:val="0"/>
+        </w:rPr>
+      </w:r>
+    </w:p>
+    <w:p>
+      <w:pPr>
+        <w:ind w:left="0" w:firstLine="0"/>
+        <w:rPr/>
+      </w:pPr>
+      <w:r>
+        <w:rPr>
+          <w:rtl w:val="0"/>
+        </w:rPr>
+      </w:r>
+    </w:p>
+    <w:p>
+      <w:pPr>
+        <w:ind w:left="0" w:firstLine="0"/>
+        <w:rPr>
+          <w:sz w:val="28"/>
+          <w:szCs w:val="28"/>
+        </w:rPr>
+      </w:pPr>
+      <w:r>
+        <w:rPr>
+          <w:sz w:val="28"/>
+          <w:szCs w:val="28"/>
+          <w:u w:val="single"/>
+          <w:rtl w:val="0"/>
+        </w:rPr>
+        <w:t xml:space="preserve">Q: If we create a clustered index on a table, will it create another copy of the table and we will have 2 copies of the table one in the heap and the other one in the clustered index, or the clustered will be created in the heap by resorting it</w:t>
+      </w:r>
+      <w:r>
+        <w:rPr>
+          <w:sz w:val="28"/>
+          <w:szCs w:val="28"/>
+          <w:rtl w:val="0"/>
+        </w:rPr>
+        <w:t xml:space="preserve"> ? </w:t>
+      </w:r>
+    </w:p>
+    <w:p>
+      <w:pPr>
+        <w:ind w:left="0" w:firstLine="0"/>
+        <w:rPr>
+          <w:sz w:val="28"/>
+          <w:szCs w:val="28"/>
+          <w:u w:val="single"/>
+        </w:rPr>
+      </w:pPr>
+      <w:r>
+        <w:rPr>
+          <w:sz w:val="28"/>
+          <w:szCs w:val="28"/>
+          <w:u w:val="single"/>
+          <w:rtl w:val="0"/>
+        </w:rPr>
+        <w:t xml:space="preserve">(clustered index vs heap table)</w:t>
+      </w:r>
+    </w:p>
+    <w:p>
+      <w:pPr>
+        <w:ind w:left="0" w:firstLine="0"/>
+        <w:rPr>
+          <w:sz w:val="28"/>
+          <w:szCs w:val="28"/>
+        </w:rPr>
+      </w:pPr>
+      <w:r>
+        <w:rPr>
+          <w:rtl w:val="0"/>
+        </w:rPr>
+      </w:r>
+    </w:p>
+    <w:p>
+      <w:pPr>
+        <w:ind w:left="0" w:firstLine="0"/>
+        <w:rPr>
+          <w:sz w:val="28"/>
+          <w:szCs w:val="28"/>
+        </w:rPr>
+      </w:pPr>
+      <w:r>
+        <w:rPr>
+          <w:rtl w:val="0"/>
+        </w:rPr>
+      </w:r>
+    </w:p>
+    <w:p>
+      <w:pPr>
+        <w:ind w:left="0" w:firstLine="0"/>
+        <w:rPr>
+          <w:sz w:val="28"/>
+          <w:szCs w:val="28"/>
+        </w:rPr>
+      </w:pPr>
+      <w:r>
+        <w:rPr>
+          <w:rtl w:val="0"/>
+        </w:rPr>
+      </w:r>
+    </w:p>
+    <w:p>
+      <w:pPr>
+        <w:ind w:left="0" w:firstLine="0"/>
+        <w:rPr/>
+      </w:pPr>
+      <w:r>
+        <w:rPr>
+          <w:rtl w:val="0"/>
+        </w:rPr>
+      </w:r>
+    </w:p>
+    <w:p>
+      <w:pPr>
+        <w:ind w:left="0" w:firstLine="0"/>
+        <w:rPr/>
+      </w:pPr>
+      <w:r>
+        <w:rPr>
+          <w:rtl w:val="0"/>
+        </w:rPr>
+      </w:r>
+    </w:p>
+    <w:p>
+      <w:pPr>
+        <w:ind w:left="0" w:firstLine="0"/>
+        <w:rPr/>
+      </w:pPr>
+      <w:r>
+        <w:rPr>
+          <w:rtl w:val="0"/>
+        </w:rPr>
+      </w:r>
+    </w:p>
+    <w:p>
+      <w:pPr>
+        <w:ind w:left="0" w:firstLine="0"/>
+        <w:rPr/>
+      </w:pPr>
+      <w:r>
+        <w:rPr>
+          <w:rtl w:val="0"/>
+        </w:rPr>
+      </w:r>
+    </w:p>
+    <w:p>
+      <w:pPr>
+        <w:ind w:left="0" w:firstLine="0"/>
+        <w:rPr/>
+      </w:pPr>
+      <w:r>
+        <w:rPr>
+          <w:rtl w:val="0"/>
+        </w:rPr>
+      </w:r>
+    </w:p>
+    <w:p>
+      <w:pPr>
+        <w:ind w:left="0" w:firstLine="0"/>
+        <w:rPr/>
+      </w:pPr>
+      <w:r>
+        <w:rPr>
+          <w:rtl w:val="0"/>
+        </w:rPr>
+      </w:r>
+    </w:p>
+    <w:p>
+      <w:pPr>
+        <w:ind w:left="0" w:firstLine="0"/>
+        <w:rPr/>
+      </w:pPr>
+      <w:r>
+        <w:rPr>
+          <w:rtl w:val="0"/>
+        </w:rPr>
+      </w:r>
+    </w:p>
+    <w:p>
+      <w:pPr>
+        <w:ind w:left="0" w:firstLine="0"/>
+        <w:rPr/>
+      </w:pPr>
+      <w:r>
+        <w:rPr>
+          <w:rtl w:val="0"/>
+        </w:rPr>
+      </w:r>
+    </w:p>
+    <w:p>
+      <w:pPr>
+        <w:ind w:left="0" w:firstLine="0"/>
+        <w:rPr/>
+      </w:pPr>
+      <w:r>
+        <w:rPr>
+          <w:rtl w:val="0"/>
+        </w:rPr>
+      </w:r>
+    </w:p>
+    <w:p>
+      <w:pPr>
+        <w:ind w:left="0" w:firstLine="0"/>
+        <w:rPr/>
+      </w:pPr>
+      <w:r>
+        <w:rPr>
+          <w:rtl w:val="0"/>
+        </w:rPr>
+      </w:r>
+    </w:p>
+    <w:p>
+      <w:pPr>
+        <w:ind w:left="0" w:firstLine="0"/>
+        <w:rPr/>
+      </w:pPr>
+      <w:r>
+        <w:rPr>
+          <w:rtl w:val="0"/>
+        </w:rPr>
+      </w:r>
+    </w:p>
+    <w:p>
+      <w:pPr>
+        <w:ind w:left="0" w:firstLine="0"/>
+        <w:rPr/>
+      </w:pPr>
+      <w:r>
+        <w:rPr>
+          <w:rtl w:val="0"/>
+        </w:rPr>
+      </w:r>
+    </w:p>
+    <w:p>
+      <w:pPr>
+        <w:ind w:left="0" w:firstLine="0"/>
+        <w:rPr/>
+      </w:pPr>
+      <w:r>
+        <w:rPr>
+          <w:rtl w:val="0"/>
+        </w:rPr>
+      </w:r>
+    </w:p>
+    <w:p>
+      <w:pPr>
+        <w:ind w:left="0" w:firstLine="0"/>
+        <w:rPr/>
+      </w:pPr>
+      <w:r>
+        <w:rPr>
+          <w:rtl w:val="0"/>
+        </w:rPr>
+      </w:r>
+    </w:p>
+    <w:p>
+      <w:pPr>
+        <w:ind w:left="0" w:firstLine="0"/>
+        <w:rPr/>
+      </w:pPr>
+      <w:r>
+        <w:rPr>
+          <w:rtl w:val="0"/>
+        </w:rPr>
+      </w:r>
+    </w:p>
+    <w:p>
+      <w:pPr>
+        <w:ind w:left="0" w:firstLine="0"/>
+        <w:rPr/>
+      </w:pPr>
+      <w:r>
+        <w:rPr>
+          <w:rtl w:val="0"/>
+        </w:rPr>
+      </w:r>
+    </w:p>
+    <w:p>
+      <w:pPr>
+        <w:ind w:left="0" w:firstLine="0"/>
+        <w:rPr/>
+      </w:pPr>
+      <w:r>
+        <w:rPr>
+          <w:rtl w:val="0"/>
+        </w:rPr>
+      </w:r>
+    </w:p>
+    <w:p>
+      <w:pPr>
+        <w:ind w:left="0" w:firstLine="0"/>
+        <w:rPr/>
+      </w:pPr>
+      <w:r>
+        <w:rPr>
+          <w:rtl w:val="0"/>
+        </w:rPr>
+      </w:r>
+    </w:p>
+    <w:p>
+      <w:pPr>
+        <w:ind w:left="0" w:firstLine="0"/>
+        <w:rPr/>
+      </w:pPr>
+      <w:r>
+        <w:rPr>
+          <w:rtl w:val="0"/>
+        </w:rPr>
+      </w:r>
+    </w:p>
+    <w:p>
+      <w:pPr>
+        <w:ind w:left="0" w:firstLine="0"/>
+        <w:rPr/>
+      </w:pPr>
+      <w:r>
+        <w:rPr>
+          <w:rtl w:val="0"/>
+        </w:rPr>
+      </w:r>
+    </w:p>
+    <w:p>
+      <w:pPr>
+        <w:ind w:left="0" w:firstLine="0"/>
+        <w:rPr/>
+      </w:pPr>
+      <w:r>
+        <w:rPr>
+          <w:rtl w:val="0"/>
+        </w:rPr>
+      </w:r>
+    </w:p>
+    <w:p>
+      <w:pPr>
+        <w:ind w:left="0" w:firstLine="0"/>
+        <w:rPr/>
+      </w:pPr>
+      <w:r>
+        <w:rPr>
+          <w:rtl w:val="0"/>
+        </w:rPr>
+      </w:r>
+    </w:p>
+    <w:p>
+      <w:pPr>
+        <w:ind w:left="0" w:firstLine="0"/>
+        <w:rPr/>
+      </w:pPr>
+      <w:r>
+        <w:rPr>
+          <w:rtl w:val="0"/>
+        </w:rPr>
+      </w:r>
+    </w:p>
+    <w:p>
+      <w:pPr>
+        <w:ind w:left="0" w:firstLine="0"/>
+        <w:rPr/>
+      </w:pPr>
+      <w:r>
+        <w:rPr>
+          <w:rtl w:val="0"/>
+        </w:rPr>
+      </w:r>
+    </w:p>
+    <w:p>
+      <w:pPr>
+        <w:ind w:left="0" w:firstLine="0"/>
+        <w:rPr/>
+      </w:pPr>
+      <w:r>
+        <w:rPr>
+          <w:rtl w:val="0"/>
+        </w:rPr>
+      </w:r>
+    </w:p>
+    <w:p>
+      <w:pPr>
+        <w:ind w:left="0" w:firstLine="0"/>
+        <w:rPr/>
+      </w:pPr>
+      <w:r>
+        <w:rPr>
+          <w:rtl w:val="0"/>
+        </w:rPr>
+      </w:r>
+    </w:p>
+    <w:p>
+      <w:pPr>
+        <w:ind w:left="0" w:firstLine="0"/>
+        <w:rPr/>
+      </w:pPr>
+      <w:r>
+        <w:rPr>
+          <w:rtl w:val="0"/>
+        </w:rPr>
+      </w:r>
+    </w:p>
+    <w:p>
+      <w:pPr>
+        <w:ind w:left="0" w:firstLine="0"/>
+        <w:rPr/>
+      </w:pPr>
+      <w:r>
+        <w:rPr>
+          <w:rtl w:val="0"/>
+        </w:rPr>
+      </w:r>
+    </w:p>
+    <w:p>
+      <w:pPr>
+        <w:ind w:left="0" w:firstLine="0"/>
+        <w:rPr/>
+      </w:pPr>
+      <w:r>
+        <w:rPr>
+          <w:rtl w:val="0"/>
+        </w:rPr>
+      </w:r>
+    </w:p>
+    <w:p>
+      <w:pPr>
+        <w:ind w:left="0" w:firstLine="0"/>
+        <w:rPr/>
+      </w:pPr>
+      <w:r>
+        <w:rPr>
+          <w:rtl w:val="0"/>
+        </w:rPr>
+      </w:r>
+    </w:p>
+    <w:p>
+      <w:pPr>
+        <w:ind w:left="0" w:firstLine="0"/>
+        <w:rPr/>
+      </w:pPr>
+      <w:r>
+        <w:rPr>
+          <w:rtl w:val="0"/>
+        </w:rPr>
+      </w:r>
+    </w:p>
+    <w:p>
+      <w:pPr>
+        <w:ind w:left="0" w:firstLine="0"/>
+        <w:rPr/>
+      </w:pPr>
+      <w:r>
+        <w:rPr>
+          <w:rtl w:val="0"/>
+        </w:rPr>
+      </w:r>
+    </w:p>
+    <w:p>
+      <w:pPr>
+        <w:ind w:left="0" w:firstLine="0"/>
+        <w:rPr/>
+      </w:pPr>
+      <w:r>
+        <w:rPr>
+          <w:rtl w:val="0"/>
+        </w:rPr>
+      </w:r>
+    </w:p>
+    <w:p>
+      <w:pPr>
+        <w:ind w:left="0" w:firstLine="0"/>
+        <w:rPr/>
+      </w:pPr>
+      <w:r>
+        <w:rPr>
+          <w:rtl w:val="0"/>
+        </w:rPr>
+      </w:r>
+    </w:p>
+    <w:p>
+      <w:pPr>
+        <w:ind w:left="0" w:firstLine="0"/>
+        <w:rPr/>
+      </w:pPr>
+      <w:r>
+        <w:rPr>
+          <w:rtl w:val="0"/>
+        </w:rPr>
+      </w:r>
+    </w:p>
+    <w:p>
+      <w:pPr>
+        <w:ind w:left="0" w:firstLine="0"/>
+        <w:rPr/>
+      </w:pPr>
+      <w:r>
+        <w:rPr>
+          <w:rtl w:val="0"/>
+        </w:rPr>
+      </w:r>
+    </w:p>
+    <w:p>
+      <w:pPr>
+        <w:ind w:left="0" w:firstLine="0"/>
+        <w:rPr/>
+      </w:pPr>
+      <w:r>
+        <w:rPr>
+          <w:rtl w:val="0"/>
+        </w:rPr>
+      </w:r>
+    </w:p>
+    <w:p>
+      <w:pPr>
+        <w:ind w:left="0" w:firstLine="0"/>
+        <w:rPr/>
+      </w:pPr>
+      <w:r>
+        <w:rPr>
+          <w:rtl w:val="0"/>
+        </w:rPr>
+      </w:r>
+    </w:p>
+    <w:p>
+      <w:pPr>
+        <w:ind w:left="0" w:firstLine="0"/>
+        <w:rPr/>
+      </w:pPr>
+      <w:r>
+        <w:rPr>
+          <w:rtl w:val="0"/>
+        </w:rPr>
+      </w:r>
+    </w:p>
+    <w:p>
+      <w:pPr>
+        <w:ind w:left="0" w:firstLine="0"/>
+        <w:rPr/>
+      </w:pPr>
+      <w:r>
+        <w:rPr>
+          <w:rtl w:val="0"/>
+        </w:rPr>
+      </w:r>
+    </w:p>
+    <w:p>
+      <w:pPr>
+        <w:ind w:left="0" w:firstLine="0"/>
+        <w:rPr/>
+      </w:pPr>
+      <w:r>
+        <w:rPr>
+          <w:rtl w:val="0"/>
+        </w:rPr>
+      </w:r>
+    </w:p>
+    <w:p>
+      <w:pPr>
+        <w:ind w:left="0" w:firstLine="0"/>
+        <w:rPr>
+          <w:sz w:val="28"/>
+          <w:szCs w:val="28"/>
+          <w:u w:val="single"/>
+        </w:rPr>
+      </w:pPr>
+      <w:r>
+        <w:rPr>
+          <w:sz w:val="28"/>
+          <w:szCs w:val="28"/>
+          <w:u w:val="single"/>
+          <w:rtl w:val="0"/>
+        </w:rPr>
+        <w:t xml:space="preserve">Q: Where does the index store (clustered and non-clustered)?</w:t>
+      </w:r>
+    </w:p>
+    <w:p>
+      <w:pPr>
+        <w:ind w:left="0" w:firstLine="0"/>
+        <w:rPr>
+          <w:sz w:val="28"/>
+          <w:szCs w:val="28"/>
+          <w:u w:val="single"/>
+        </w:rPr>
+      </w:pPr>
+      <w:r>
+        <w:rPr>
+          <w:rtl w:val="0"/>
+        </w:rPr>
+      </w:r>
+    </w:p>
+    <w:p>
+      <w:pPr>
+        <w:ind w:left="0" w:firstLine="0"/>
+        <w:rPr>
+          <w:sz w:val="28"/>
+          <w:szCs w:val="28"/>
+          <w:u w:val="single"/>
+        </w:rPr>
+      </w:pPr>
+      <w:r>
+        <w:rPr>
+          <w:rtl w:val="0"/>
+        </w:rPr>
+      </w:r>
+    </w:p>
+    <w:p>
+      <w:pPr>
+        <w:ind w:left="0" w:firstLine="0"/>
+        <w:rPr>
+          <w:sz w:val="28"/>
+          <w:szCs w:val="28"/>
+          <w:u w:val="single"/>
+        </w:rPr>
+      </w:pPr>
+      <w:r>
+        <w:rPr>
+          <w:rtl w:val="0"/>
+        </w:rPr>
+      </w:r>
+    </w:p>
+    <w:p>
+      <w:pPr>
+        <w:ind w:left="0" w:firstLine="0"/>
+        <w:rPr>
+          <w:sz w:val="28"/>
+          <w:szCs w:val="28"/>
+          <w:u w:val="single"/>
+        </w:rPr>
+      </w:pPr>
+      <w:r>
+        <w:rPr>
+          <w:rtl w:val="0"/>
+        </w:rPr>
+      </w:r>
+    </w:p>
+    <w:p>
+      <w:pPr>
+        <w:ind w:left="0" w:firstLine="0"/>
+        <w:rPr>
+          <w:sz w:val="28"/>
+          <w:szCs w:val="28"/>
+          <w:u w:val="single"/>
+        </w:rPr>
+      </w:pPr>
+      <w:r>
+        <w:rPr>
+          <w:rtl w:val="0"/>
+        </w:rPr>
+      </w:r>
+    </w:p>
+    <w:p>
+      <w:pPr>
+        <w:ind w:left="0" w:firstLine="0"/>
+        <w:rPr>
+          <w:sz w:val="28"/>
+          <w:szCs w:val="28"/>
+          <w:u w:val="single"/>
+        </w:rPr>
+      </w:pPr>
+      <w:r>
+        <w:rPr>
+          <w:rtl w:val="0"/>
+        </w:rPr>
+      </w:r>
+    </w:p>
+    <w:p>
+      <w:pPr>
+        <w:ind w:left="0" w:firstLine="0"/>
+        <w:rPr>
+          <w:sz w:val="28"/>
+          <w:szCs w:val="28"/>
+          <w:u w:val="single"/>
+        </w:rPr>
+      </w:pPr>
+      <w:r>
+        <w:rPr>
+          <w:rtl w:val="0"/>
+        </w:rPr>
+      </w:r>
+    </w:p>
+    <w:p>
+      <w:pPr>
+        <w:ind w:left="0" w:firstLine="0"/>
+        <w:rPr>
+          <w:sz w:val="28"/>
+          <w:szCs w:val="28"/>
+          <w:u w:val="single"/>
+        </w:rPr>
+      </w:pPr>
+      <w:r>
+        <w:rPr>
+          <w:rtl w:val="0"/>
+        </w:rPr>
+      </w:r>
+    </w:p>
+    <w:p>
+      <w:pPr>
+        <w:ind w:left="0" w:firstLine="0"/>
+        <w:rPr>
+          <w:sz w:val="28"/>
+          <w:szCs w:val="28"/>
+          <w:u w:val="single"/>
+        </w:rPr>
+      </w:pPr>
+      <w:r>
+        <w:rPr>
+          <w:rtl w:val="0"/>
+        </w:rPr>
+      </w:r>
+    </w:p>
+    <w:p>
+      <w:pPr>
+        <w:ind w:left="0" w:firstLine="0"/>
+        <w:rPr>
+          <w:sz w:val="28"/>
+          <w:szCs w:val="28"/>
+          <w:u w:val="single"/>
+        </w:rPr>
+      </w:pPr>
+      <w:r>
+        <w:rPr>
+          <w:rtl w:val="0"/>
+        </w:rPr>
+      </w:r>
+    </w:p>
+    <w:p>
+      <w:pPr>
+        <w:ind w:left="0" w:firstLine="0"/>
+        <w:rPr>
+          <w:sz w:val="28"/>
+          <w:szCs w:val="28"/>
+          <w:u w:val="single"/>
+        </w:rPr>
+      </w:pPr>
+      <w:r>
+        <w:rPr>
+          <w:rtl w:val="0"/>
+        </w:rPr>
+      </w:r>
+    </w:p>
+    <w:p>
+      <w:pPr>
+        <w:ind w:left="0" w:firstLine="0"/>
+        <w:rPr>
+          <w:sz w:val="28"/>
+          <w:szCs w:val="28"/>
+          <w:u w:val="single"/>
+        </w:rPr>
+      </w:pPr>
+      <w:r>
+        <w:rPr>
+          <w:rtl w:val="0"/>
+        </w:rPr>
+      </w:r>
+    </w:p>
+    <w:p>
+      <w:pPr>
+        <w:ind w:left="0" w:firstLine="0"/>
+        <w:rPr>
+          <w:sz w:val="28"/>
+          <w:szCs w:val="28"/>
+          <w:u w:val="single"/>
+        </w:rPr>
+      </w:pPr>
+      <w:r>
+        <w:rPr>
+          <w:rtl w:val="0"/>
+        </w:rPr>
+      </w:r>
+    </w:p>
+    <w:p>
+      <w:pPr>
+        <w:ind w:left="0" w:firstLine="0"/>
+        <w:rPr>
+          <w:sz w:val="28"/>
+          <w:szCs w:val="28"/>
+          <w:u w:val="single"/>
+        </w:rPr>
+      </w:pPr>
+      <w:r>
+        <w:rPr>
+          <w:rtl w:val="0"/>
+        </w:rPr>
+      </w:r>
+    </w:p>
+    <w:p>
+      <w:pPr>
+        <w:ind w:left="0" w:firstLine="0"/>
+        <w:rPr>
+          <w:sz w:val="28"/>
+          <w:szCs w:val="28"/>
+          <w:u w:val="single"/>
+        </w:rPr>
+      </w:pPr>
+      <w:r>
+        <w:rPr>
+          <w:rtl w:val="0"/>
+        </w:rPr>
+      </w:r>
+    </w:p>
+    <w:p>
+      <w:pPr>
+        <w:ind w:left="0" w:firstLine="0"/>
+        <w:rPr>
+          <w:sz w:val="28"/>
+          <w:szCs w:val="28"/>
+          <w:u w:val="single"/>
+        </w:rPr>
+      </w:pPr>
+      <w:r>
+        <w:rPr>
+          <w:rtl w:val="0"/>
+        </w:rPr>
+      </w:r>
+    </w:p>
+    <w:p>
+      <w:pPr>
+        <w:ind w:left="0" w:firstLine="0"/>
+        <w:rPr>
+          <w:sz w:val="28"/>
+          <w:szCs w:val="28"/>
+          <w:u w:val="single"/>
+        </w:rPr>
+      </w:pPr>
+      <w:r>
+        <w:rPr>
+          <w:rtl w:val="0"/>
+        </w:rPr>
+      </w:r>
+    </w:p>
+    <w:p>
+      <w:pPr>
+        <w:ind w:left="0" w:firstLine="0"/>
+        <w:rPr>
+          <w:sz w:val="28"/>
+          <w:szCs w:val="28"/>
+          <w:u w:val="single"/>
+        </w:rPr>
+      </w:pPr>
+      <w:r>
+        <w:rPr>
+          <w:sz w:val="28"/>
+          <w:szCs w:val="28"/>
+          <w:u w:val="single"/>
+          <w:rtl w:val="0"/>
+        </w:rPr>
+        <w:t xml:space="preserve">Article by Microsoft: </w:t>
+      </w:r>
+    </w:p>
+    <w:p>
+      <w:pPr>
+        <w:ind w:left="0" w:firstLine="0"/>
+        <w:rPr>
+          <w:sz w:val="28"/>
+          <w:szCs w:val="28"/>
+          <w:u w:val="single"/>
+        </w:rPr>
+      </w:pPr>
+      <w:r>
+        <w:rPr>
+          <w:rtl w:val="0"/>
+        </w:rPr>
+      </w:r>
+    </w:p>
+    <w:p>
+      <w:pPr>
+        <w:ind w:left="0" w:firstLine="720"/>
+        <w:rPr>
+          <w:sz w:val="28"/>
+          <w:szCs w:val="28"/>
+          <w:u w:val="single"/>
+        </w:rPr>
+      </w:pPr>
+      <w:hyperlink r:id="rId6">
+        <w:r>
+          <w:rPr>
+            <w:color w:val="1155cc"/>
+            <w:sz w:val="28"/>
+            <w:szCs w:val="28"/>
+            <w:u w:val="single"/>
+            <w:rtl w:val="0"/>
+          </w:rPr>
+          <w:t xml:space="preserve">https://www.sqlshack.com/clustered-index-vs-heap</w:t>
+        </w:r>
+      </w:hyperlink>
+      <w:r>
+        <w:rPr>
+          <w:rtl w:val="0"/>
+        </w:rPr>
+      </w:r>
+    </w:p>
     <w:sectPr>
+      <w:headerReference r:id="rId7" w:type="default"/>
       <w:pgSz w:h="16834" w:w="11909" w:orient="portrait"/>
       <w:pgMar w:bottom="1440" w:top="708.6614173228347" w:left="708.6614173228347" w:right="575.0787401574809" w:header="720" w:footer="720"/>
       <w:pgNumType w:start="1"/>
     </w:sectPr>
   </w:body>
 </w:document>
+</file>
+
+<file path=word/header1.xml><?xml version="1.0" encoding="utf-8"?>
+<w:hdr xmlns:mc="http://schemas.openxmlformats.org/markup-compatibility/2006" xmlns:o="urn:schemas-microsoft-com:office:office" xmlns:r="http://schemas.openxmlformats.org/officeDocument/2006/relationships" xmlns:m="http://schemas.openxmlformats.org/officeDocument/2006/math" xmlns:v="urn:schemas-microsoft-com:vml" xmlns:wp="http://schemas.openxmlformats.org/drawingml/2006/wordprocessingDrawing" xmlns:w10="urn:schemas-microsoft-com:office:word" xmlns:w="http://schemas.openxmlformats.org/wordprocessingml/2006/main" xmlns:wne="http://schemas.microsoft.com/office/word/2006/wordml" xmlns:sl="http://schemas.openxmlformats.org/schemaLibrary/2006/main" xmlns:a="http://schemas.openxmlformats.org/drawingml/2006/main" xmlns:pic="http://schemas.openxmlformats.org/drawingml/2006/picture" xmlns:c="http://schemas.openxmlformats.org/drawingml/2006/chart" xmlns:lc="http://schemas.openxmlformats.org/drawingml/2006/lockedCanvas" xmlns:dgm="http://schemas.openxmlformats.org/drawingml/2006/diagram" xmlns:wps="http://schemas.microsoft.com/office/word/2010/wordprocessingShape" xmlns:wpg="http://schemas.microsoft.com/office/word/2010/wordprocessingGroup" xmlns:w14="http://schemas.microsoft.com/office/word/2010/wordml" xmlns:w15="http://schemas.microsoft.com/office/word/2012/wordml">
+  <w:p>
+    <w:pPr>
+      <w:bidi w:val="1"/>
+      <w:rPr/>
+    </w:pPr>
+    <w:r>
+      <w:rPr>
+        <w:rtl w:val="0"/>
+      </w:rPr>
+    </w:r>
+  </w:p>
+</w:hdr>
 </file>
 
 <file path=word/numbering.xml><?xml version="1.0" encoding="utf-8"?>

</xml_diff>

<commit_message>
add note to database internals
</commit_message>
<xml_diff>
--- a/Database Internals Notes.docx
+++ b/Database Internals Notes.docx
@@ -396,28 +396,6 @@
     <w:p>
       <w:pPr>
         <w:ind w:left="720" w:firstLine="0"/>
-        <w:rPr/>
-      </w:pPr>
-      <w:r>
-        <w:rPr>
-          <w:rtl w:val="0"/>
-        </w:rPr>
-      </w:r>
-    </w:p>
-    <w:p>
-      <w:pPr>
-        <w:ind w:left="0" w:firstLine="0"/>
-        <w:rPr/>
-      </w:pPr>
-      <w:r>
-        <w:rPr>
-          <w:rtl w:val="0"/>
-        </w:rPr>
-      </w:r>
-    </w:p>
-    <w:p>
-      <w:pPr>
-        <w:ind w:left="0" w:firstLine="0"/>
         <w:rPr/>
       </w:pPr>
       <w:r>
@@ -1306,29 +1284,7 @@
     </w:p>
     <w:p>
       <w:pPr>
-        <w:ind w:left="720" w:firstLine="0"/>
-        <w:rPr/>
-      </w:pPr>
-      <w:r>
-        <w:rPr>
-          <w:rtl w:val="0"/>
-        </w:rPr>
-      </w:r>
-    </w:p>
-    <w:p>
-      <w:pPr>
-        <w:ind w:left="720" w:firstLine="0"/>
-        <w:rPr/>
-      </w:pPr>
-      <w:r>
-        <w:rPr>
-          <w:rtl w:val="0"/>
-        </w:rPr>
-      </w:r>
-    </w:p>
-    <w:p>
-      <w:pPr>
-        <w:ind w:left="720" w:firstLine="0"/>
+        <w:ind w:left="0" w:firstLine="0"/>
         <w:rPr/>
       </w:pPr>
       <w:r>
@@ -1670,6 +1626,39 @@
     <w:p>
       <w:pPr>
         <w:ind w:left="0" w:firstLine="0"/>
+        <w:rPr/>
+      </w:pPr>
+      <w:r>
+        <w:rPr>
+          <w:rtl w:val="0"/>
+        </w:rPr>
+      </w:r>
+    </w:p>
+    <w:p>
+      <w:pPr>
+        <w:ind w:left="0" w:firstLine="0"/>
+        <w:rPr/>
+      </w:pPr>
+      <w:r>
+        <w:rPr>
+          <w:rtl w:val="0"/>
+        </w:rPr>
+      </w:r>
+    </w:p>
+    <w:p>
+      <w:pPr>
+        <w:ind w:left="0" w:firstLine="0"/>
+        <w:rPr/>
+      </w:pPr>
+      <w:r>
+        <w:rPr>
+          <w:rtl w:val="0"/>
+        </w:rPr>
+      </w:r>
+    </w:p>
+    <w:p>
+      <w:pPr>
+        <w:ind w:left="0" w:firstLine="0"/>
         <w:rPr>
           <w:sz w:val="28"/>
           <w:szCs w:val="28"/>
@@ -2447,6 +2436,23 @@
         <w:rPr>
           <w:rtl w:val="0"/>
         </w:rPr>
+      </w:r>
+    </w:p>
+    <w:p>
+      <w:pPr>
+        <w:ind w:left="0" w:firstLine="0"/>
+        <w:rPr>
+          <w:sz w:val="28"/>
+          <w:szCs w:val="28"/>
+        </w:rPr>
+      </w:pPr>
+      <w:r>
+        <w:rPr>
+          <w:sz w:val="28"/>
+          <w:szCs w:val="28"/>
+          <w:rtl w:val="0"/>
+        </w:rPr>
+        <w:t xml:space="preserve">Note: The database doesn’t read a single row, it reads a page or more in a single IO and we get a lot of rows in that IO.</w:t>
       </w:r>
     </w:p>
     <w:p>

</xml_diff>